<commit_message>
ajustes a la especificación del proceso
</commit_message>
<xml_diff>
--- a/bpm/Tramite de registro, renovacion y modificacion de comercializador.docx
+++ b/bpm/Tramite de registro, renovacion y modificacion de comercializador.docx
@@ -407,797 +407,22 @@
         </w:sectPr>
       </w:pPr>
     </w:p>
-    <w:tbl>
-      <w:tblPr>
-        <w:tblStyle w:val="Sombreadomedio1-nfasis11"/>
-        <w:tblW w:w="5000" w:type="pct"/>
-        <w:tblLook w:val="04A0"/>
-      </w:tblPr>
-      <w:tblGrid>
-        <w:gridCol w:w="660"/>
-        <w:gridCol w:w="2250"/>
-        <w:gridCol w:w="2584"/>
-        <w:gridCol w:w="3971"/>
-        <w:gridCol w:w="4391"/>
-        <w:gridCol w:w="2268"/>
-        <w:gridCol w:w="2553"/>
-        <w:gridCol w:w="3913"/>
-      </w:tblGrid>
-      <w:tr>
-        <w:trPr>
-          <w:cnfStyle w:val="100000000000"/>
-        </w:trPr>
-        <w:tc>
-          <w:tcPr>
-            <w:cnfStyle w:val="001000000000"/>
-            <w:tcW w:w="146" w:type="pct"/>
-          </w:tcPr>
-          <w:p>
-            <w:pPr>
-              <w:rPr>
-                <w:rFonts w:cs="Times New Roman"/>
-              </w:rPr>
-            </w:pPr>
-            <w:r>
-              <w:rPr>
-                <w:rFonts w:cs="Times New Roman"/>
-              </w:rPr>
-              <w:lastRenderedPageBreak/>
-              <w:t>Id</w:t>
-            </w:r>
-          </w:p>
-        </w:tc>
-        <w:tc>
-          <w:tcPr>
-            <w:tcW w:w="498" w:type="pct"/>
-          </w:tcPr>
-          <w:p>
-            <w:pPr>
-              <w:cnfStyle w:val="100000000000"/>
-              <w:rPr>
-                <w:rFonts w:cs="Times New Roman"/>
-              </w:rPr>
-            </w:pPr>
-            <w:r>
-              <w:rPr>
-                <w:rFonts w:cs="Times New Roman"/>
-              </w:rPr>
-              <w:t>Responsable</w:t>
-            </w:r>
-          </w:p>
-        </w:tc>
-        <w:tc>
-          <w:tcPr>
-            <w:tcW w:w="572" w:type="pct"/>
-          </w:tcPr>
-          <w:p>
-            <w:pPr>
-              <w:cnfStyle w:val="100000000000"/>
-              <w:rPr>
-                <w:rFonts w:cs="Times New Roman"/>
-              </w:rPr>
-            </w:pPr>
-            <w:r>
-              <w:rPr>
-                <w:rFonts w:cs="Times New Roman"/>
-              </w:rPr>
-              <w:t>Requisito(s)</w:t>
-            </w:r>
-          </w:p>
-        </w:tc>
-        <w:tc>
-          <w:tcPr>
-            <w:tcW w:w="879" w:type="pct"/>
-          </w:tcPr>
-          <w:p>
-            <w:pPr>
-              <w:cnfStyle w:val="100000000000"/>
-              <w:rPr>
-                <w:rFonts w:cs="Times New Roman"/>
-              </w:rPr>
-            </w:pPr>
-            <w:r>
-              <w:rPr>
-                <w:rFonts w:cs="Times New Roman"/>
-              </w:rPr>
-              <w:t>Nombre de la tarea</w:t>
-            </w:r>
-          </w:p>
-        </w:tc>
-        <w:tc>
-          <w:tcPr>
-            <w:tcW w:w="972" w:type="pct"/>
-          </w:tcPr>
-          <w:p>
-            <w:pPr>
-              <w:cnfStyle w:val="100000000000"/>
-              <w:rPr>
-                <w:rFonts w:cs="Times New Roman"/>
-              </w:rPr>
-            </w:pPr>
-            <w:r>
-              <w:rPr>
-                <w:rFonts w:cs="Times New Roman"/>
-              </w:rPr>
-              <w:t>Resultado(s)</w:t>
-            </w:r>
-          </w:p>
-        </w:tc>
-        <w:tc>
-          <w:tcPr>
-            <w:tcW w:w="502" w:type="pct"/>
-          </w:tcPr>
-          <w:p>
-            <w:pPr>
-              <w:cnfStyle w:val="100000000000"/>
-              <w:rPr>
-                <w:rFonts w:cs="Times New Roman"/>
-              </w:rPr>
-            </w:pPr>
-            <w:r>
-              <w:rPr>
-                <w:rFonts w:cs="Times New Roman"/>
-              </w:rPr>
-              <w:t>Registro(s)</w:t>
-            </w:r>
-          </w:p>
-        </w:tc>
-        <w:tc>
-          <w:tcPr>
-            <w:tcW w:w="565" w:type="pct"/>
-          </w:tcPr>
-          <w:p>
-            <w:pPr>
-              <w:cnfStyle w:val="100000000000"/>
-              <w:rPr>
-                <w:rFonts w:cs="Times New Roman"/>
-              </w:rPr>
-            </w:pPr>
-            <w:r>
-              <w:rPr>
-                <w:rFonts w:cs="Times New Roman"/>
-              </w:rPr>
-              <w:t>Control(es)</w:t>
-            </w:r>
-          </w:p>
-        </w:tc>
-        <w:tc>
-          <w:tcPr>
-            <w:tcW w:w="866" w:type="pct"/>
-          </w:tcPr>
-          <w:p>
-            <w:pPr>
-              <w:cnfStyle w:val="100000000000"/>
-              <w:rPr>
-                <w:rFonts w:cs="Times New Roman"/>
-              </w:rPr>
-            </w:pPr>
-            <w:r>
-              <w:rPr>
-                <w:rFonts w:cs="Times New Roman"/>
-              </w:rPr>
-              <w:t>Requerimientos de Automatización</w:t>
-            </w:r>
-          </w:p>
-        </w:tc>
-      </w:tr>
-      <w:tr>
-        <w:trPr>
-          <w:cnfStyle w:val="000000100000"/>
-        </w:trPr>
-        <w:tc>
-          <w:tcPr>
-            <w:cnfStyle w:val="001000000000"/>
-            <w:tcW w:w="146" w:type="pct"/>
-          </w:tcPr>
-          <w:p>
-            <w:pPr>
-              <w:rPr>
-                <w:rFonts w:cs="Times New Roman"/>
-              </w:rPr>
-            </w:pPr>
-            <w:r>
-              <w:rPr>
-                <w:rFonts w:cs="Times New Roman"/>
-              </w:rPr>
-              <w:t>1.</w:t>
-            </w:r>
-          </w:p>
-        </w:tc>
-        <w:tc>
-          <w:tcPr>
-            <w:tcW w:w="498" w:type="pct"/>
-          </w:tcPr>
-          <w:p>
-            <w:pPr>
-              <w:cnfStyle w:val="000000100000"/>
-              <w:rPr>
-                <w:rFonts w:cs="Times New Roman"/>
-              </w:rPr>
-            </w:pPr>
-            <w:r>
-              <w:rPr>
-                <w:rFonts w:cs="Times New Roman"/>
-              </w:rPr>
-              <w:t>Administrado</w:t>
-            </w:r>
-          </w:p>
-        </w:tc>
-        <w:tc>
-          <w:tcPr>
-            <w:tcW w:w="572" w:type="pct"/>
-          </w:tcPr>
-          <w:p>
-            <w:pPr>
-              <w:cnfStyle w:val="000000100000"/>
-              <w:rPr>
-                <w:rFonts w:cs="Times New Roman"/>
-              </w:rPr>
-            </w:pPr>
-            <w:r>
-              <w:rPr>
-                <w:rFonts w:cs="Times New Roman"/>
-              </w:rPr>
-              <w:t>Documentación del Expediente</w:t>
-            </w:r>
-          </w:p>
-        </w:tc>
-        <w:tc>
-          <w:tcPr>
-            <w:tcW w:w="879" w:type="pct"/>
-          </w:tcPr>
-          <w:p>
-            <w:pPr>
-              <w:cnfStyle w:val="000000100000"/>
-              <w:rPr>
-                <w:rFonts w:cs="Times New Roman"/>
-              </w:rPr>
-            </w:pPr>
-            <w:r>
-              <w:rPr>
-                <w:rFonts w:cs="Times New Roman"/>
-              </w:rPr>
-              <w:t>Remitir solicitud de registro de comercializador</w:t>
-            </w:r>
-          </w:p>
-        </w:tc>
-        <w:tc>
-          <w:tcPr>
-            <w:tcW w:w="972" w:type="pct"/>
-          </w:tcPr>
-          <w:p>
-            <w:pPr>
-              <w:cnfStyle w:val="000000100000"/>
-              <w:rPr>
-                <w:rFonts w:cs="Times New Roman"/>
-              </w:rPr>
-            </w:pPr>
-            <w:r>
-              <w:rPr>
-                <w:rFonts w:cs="Times New Roman"/>
-              </w:rPr>
-              <w:t>R1. Se ha remitido la solicitud y la documentación requerida para el trámite</w:t>
-            </w:r>
-          </w:p>
-        </w:tc>
-        <w:tc>
-          <w:tcPr>
-            <w:tcW w:w="502" w:type="pct"/>
-          </w:tcPr>
-          <w:p>
-            <w:pPr>
-              <w:cnfStyle w:val="000000100000"/>
-              <w:rPr>
-                <w:rFonts w:cs="Times New Roman"/>
-              </w:rPr>
-            </w:pPr>
-            <w:r>
-              <w:rPr>
-                <w:rFonts w:cs="Times New Roman"/>
-              </w:rPr>
-              <w:t>Solicitud</w:t>
-            </w:r>
-          </w:p>
-          <w:p>
-            <w:pPr>
-              <w:cnfStyle w:val="000000100000"/>
-              <w:rPr>
-                <w:rFonts w:cs="Times New Roman"/>
-              </w:rPr>
-            </w:pPr>
-            <w:r>
-              <w:rPr>
-                <w:rFonts w:cs="Times New Roman"/>
-              </w:rPr>
-              <w:t>Documentación requerida</w:t>
-            </w:r>
-          </w:p>
-        </w:tc>
-        <w:tc>
-          <w:tcPr>
-            <w:tcW w:w="565" w:type="pct"/>
-          </w:tcPr>
-          <w:p>
-            <w:pPr>
-              <w:cnfStyle w:val="000000100000"/>
-              <w:rPr>
-                <w:rFonts w:cs="Times New Roman"/>
-              </w:rPr>
-            </w:pPr>
-            <w:r>
-              <w:rPr>
-                <w:rFonts w:cs="Times New Roman"/>
-              </w:rPr>
-              <w:t>Reglas de Negocio Aplicables: RN2, RN3.</w:t>
-            </w:r>
-          </w:p>
-        </w:tc>
-        <w:tc>
-          <w:tcPr>
-            <w:tcW w:w="866" w:type="pct"/>
-          </w:tcPr>
-          <w:p>
-            <w:pPr>
-              <w:cnfStyle w:val="000000100000"/>
-              <w:rPr>
-                <w:rFonts w:cs="Times New Roman"/>
-              </w:rPr>
-            </w:pPr>
-            <w:r>
-              <w:rPr>
-                <w:rFonts w:cs="Times New Roman"/>
-              </w:rPr>
-              <w:t>KBR1. El administrado deberá poder realizar el trámite de forma no presencial a través de la web.</w:t>
-            </w:r>
-          </w:p>
-          <w:p>
-            <w:pPr>
-              <w:cnfStyle w:val="000000100000"/>
-              <w:rPr>
-                <w:rFonts w:cs="Times New Roman"/>
-              </w:rPr>
-            </w:pPr>
-            <w:r>
-              <w:rPr>
-                <w:rFonts w:cs="Times New Roman"/>
-              </w:rPr>
-              <w:t>KBR2. El administrado no podrá remitir la solicitud y documentación para los requerimientos del trámite mientras no se cumpla con los requisitos del trámite.</w:t>
-            </w:r>
-          </w:p>
-        </w:tc>
-      </w:tr>
-      <w:tr>
-        <w:trPr>
-          <w:cnfStyle w:val="000000010000"/>
-        </w:trPr>
-        <w:tc>
-          <w:tcPr>
-            <w:cnfStyle w:val="001000000000"/>
-            <w:tcW w:w="146" w:type="pct"/>
-          </w:tcPr>
-          <w:p>
-            <w:pPr>
-              <w:rPr>
-                <w:rFonts w:cs="Times New Roman"/>
-              </w:rPr>
-            </w:pPr>
-            <w:r>
-              <w:rPr>
-                <w:rFonts w:cs="Times New Roman"/>
-              </w:rPr>
-              <w:t>2.</w:t>
-            </w:r>
-          </w:p>
-        </w:tc>
-        <w:tc>
-          <w:tcPr>
-            <w:tcW w:w="498" w:type="pct"/>
-          </w:tcPr>
-          <w:p>
-            <w:pPr>
-              <w:cnfStyle w:val="000000010000"/>
-              <w:rPr>
-                <w:rFonts w:cs="Times New Roman"/>
-              </w:rPr>
-            </w:pPr>
-            <w:r>
-              <w:rPr>
-                <w:rFonts w:cs="Times New Roman"/>
-              </w:rPr>
-              <w:t>Funcionario de Mesa de Parte</w:t>
-            </w:r>
-          </w:p>
-        </w:tc>
-        <w:tc>
-          <w:tcPr>
-            <w:tcW w:w="572" w:type="pct"/>
-          </w:tcPr>
-          <w:p>
-            <w:pPr>
-              <w:cnfStyle w:val="000000010000"/>
-              <w:rPr>
-                <w:rFonts w:cs="Times New Roman"/>
-              </w:rPr>
-            </w:pPr>
-            <w:r>
-              <w:rPr>
-                <w:rFonts w:cs="Times New Roman"/>
-              </w:rPr>
-              <w:t>Solicitud y la documentación requerida para el trámite</w:t>
-            </w:r>
-          </w:p>
-        </w:tc>
-        <w:tc>
-          <w:tcPr>
-            <w:tcW w:w="879" w:type="pct"/>
-          </w:tcPr>
-          <w:p>
-            <w:pPr>
-              <w:cnfStyle w:val="000000010000"/>
-              <w:rPr>
-                <w:rFonts w:cs="Times New Roman"/>
-              </w:rPr>
-            </w:pPr>
-            <w:proofErr w:type="spellStart"/>
-            <w:r>
-              <w:rPr>
-                <w:rFonts w:cs="Times New Roman"/>
-              </w:rPr>
-              <w:t>Recepcionar</w:t>
-            </w:r>
-            <w:proofErr w:type="spellEnd"/>
-            <w:r>
-              <w:rPr>
-                <w:rFonts w:cs="Times New Roman"/>
-              </w:rPr>
-              <w:t xml:space="preserve"> solicitud y documentación presentada por el administrado.</w:t>
-            </w:r>
-          </w:p>
-        </w:tc>
-        <w:tc>
-          <w:tcPr>
-            <w:tcW w:w="972" w:type="pct"/>
-          </w:tcPr>
-          <w:p>
-            <w:pPr>
-              <w:cnfStyle w:val="000000010000"/>
-              <w:rPr>
-                <w:rFonts w:cs="Times New Roman"/>
-              </w:rPr>
-            </w:pPr>
-            <w:r>
-              <w:rPr>
-                <w:rFonts w:cs="Times New Roman"/>
-              </w:rPr>
-              <w:t>RE1 Se ha verificado la conformidad de la solicitud y entrega de la documentación requerida por el trámite.</w:t>
-            </w:r>
-          </w:p>
-          <w:p>
-            <w:pPr>
-              <w:cnfStyle w:val="000000010000"/>
-              <w:rPr>
-                <w:rFonts w:cs="Times New Roman"/>
-              </w:rPr>
-            </w:pPr>
-            <w:r>
-              <w:rPr>
-                <w:rFonts w:cs="Times New Roman"/>
-              </w:rPr>
-              <w:t>RE2 Se ha generado el expediente con su número correspondiente para el trámite.</w:t>
-            </w:r>
-          </w:p>
-        </w:tc>
-        <w:tc>
-          <w:tcPr>
-            <w:tcW w:w="502" w:type="pct"/>
-          </w:tcPr>
-          <w:p>
-            <w:pPr>
-              <w:cnfStyle w:val="000000010000"/>
-              <w:rPr>
-                <w:rFonts w:cs="Times New Roman"/>
-              </w:rPr>
-            </w:pPr>
-          </w:p>
-        </w:tc>
-        <w:tc>
-          <w:tcPr>
-            <w:tcW w:w="565" w:type="pct"/>
-          </w:tcPr>
-          <w:p>
-            <w:pPr>
-              <w:cnfStyle w:val="000000010000"/>
-              <w:rPr>
-                <w:rFonts w:cs="Times New Roman"/>
-              </w:rPr>
-            </w:pPr>
-            <w:r>
-              <w:rPr>
-                <w:rFonts w:cs="Times New Roman"/>
-              </w:rPr>
-              <w:t>Base Legal 27153, 27796 y 28945.</w:t>
-            </w:r>
-          </w:p>
-          <w:p>
-            <w:pPr>
-              <w:cnfStyle w:val="000000010000"/>
-              <w:rPr>
-                <w:rFonts w:cs="Times New Roman"/>
-              </w:rPr>
-            </w:pPr>
-            <w:r>
-              <w:rPr>
-                <w:rFonts w:cs="Times New Roman"/>
-              </w:rPr>
-              <w:t>DS No 009-2002-MINCETUR</w:t>
-            </w:r>
-          </w:p>
-        </w:tc>
-        <w:tc>
-          <w:tcPr>
-            <w:tcW w:w="866" w:type="pct"/>
-          </w:tcPr>
-          <w:p>
-            <w:pPr>
-              <w:cnfStyle w:val="000000010000"/>
-              <w:rPr>
-                <w:rFonts w:cs="Times New Roman"/>
-              </w:rPr>
-            </w:pPr>
-          </w:p>
-        </w:tc>
-      </w:tr>
-      <w:tr>
-        <w:trPr>
-          <w:cnfStyle w:val="000000100000"/>
-        </w:trPr>
-        <w:tc>
-          <w:tcPr>
-            <w:cnfStyle w:val="001000000000"/>
-            <w:tcW w:w="146" w:type="pct"/>
-          </w:tcPr>
-          <w:p>
-            <w:pPr>
-              <w:rPr>
-                <w:rFonts w:cs="Times New Roman"/>
-              </w:rPr>
-            </w:pPr>
-          </w:p>
-        </w:tc>
-        <w:tc>
-          <w:tcPr>
-            <w:tcW w:w="498" w:type="pct"/>
-          </w:tcPr>
-          <w:p>
-            <w:pPr>
-              <w:cnfStyle w:val="000000100000"/>
-              <w:rPr>
-                <w:rFonts w:cs="Times New Roman"/>
-              </w:rPr>
-            </w:pPr>
-          </w:p>
-        </w:tc>
-        <w:tc>
-          <w:tcPr>
-            <w:tcW w:w="572" w:type="pct"/>
-          </w:tcPr>
-          <w:p>
-            <w:pPr>
-              <w:cnfStyle w:val="000000100000"/>
-              <w:rPr>
-                <w:rFonts w:cs="Times New Roman"/>
-              </w:rPr>
-            </w:pPr>
-          </w:p>
-        </w:tc>
-        <w:tc>
-          <w:tcPr>
-            <w:tcW w:w="879" w:type="pct"/>
-          </w:tcPr>
-          <w:p>
-            <w:pPr>
-              <w:cnfStyle w:val="000000100000"/>
-              <w:rPr>
-                <w:rFonts w:cs="Times New Roman"/>
-              </w:rPr>
-            </w:pPr>
-          </w:p>
-        </w:tc>
-        <w:tc>
-          <w:tcPr>
-            <w:tcW w:w="972" w:type="pct"/>
-          </w:tcPr>
-          <w:p>
-            <w:pPr>
-              <w:cnfStyle w:val="000000100000"/>
-              <w:rPr>
-                <w:rFonts w:cs="Times New Roman"/>
-              </w:rPr>
-            </w:pPr>
-            <w:r>
-              <w:rPr>
-                <w:rFonts w:cs="Times New Roman"/>
-              </w:rPr>
-              <w:t xml:space="preserve">RA1. Se ha </w:t>
-            </w:r>
-            <w:proofErr w:type="spellStart"/>
-            <w:r>
-              <w:rPr>
-                <w:rFonts w:cs="Times New Roman"/>
-              </w:rPr>
-              <w:t>recepciona</w:t>
-            </w:r>
-            <w:proofErr w:type="spellEnd"/>
-            <w:r>
-              <w:rPr>
-                <w:rFonts w:cs="Times New Roman"/>
-              </w:rPr>
-              <w:t xml:space="preserve"> la solicitud y documentación provista, pero no se genera expediente hasta regularizar cumplimiento de requisitos.</w:t>
-            </w:r>
-          </w:p>
-        </w:tc>
-        <w:tc>
-          <w:tcPr>
-            <w:tcW w:w="502" w:type="pct"/>
-          </w:tcPr>
-          <w:p>
-            <w:pPr>
-              <w:cnfStyle w:val="000000100000"/>
-              <w:rPr>
-                <w:rFonts w:cs="Times New Roman"/>
-              </w:rPr>
-            </w:pPr>
-          </w:p>
-        </w:tc>
-        <w:tc>
-          <w:tcPr>
-            <w:tcW w:w="565" w:type="pct"/>
-          </w:tcPr>
-          <w:p>
-            <w:pPr>
-              <w:cnfStyle w:val="000000100000"/>
-              <w:rPr>
-                <w:rFonts w:cs="Times New Roman"/>
-              </w:rPr>
-            </w:pPr>
-            <w:r>
-              <w:rPr>
-                <w:rFonts w:cs="Times New Roman"/>
-              </w:rPr>
-              <w:t>Reglas de Negocio Aplicables: RN1</w:t>
-            </w:r>
-          </w:p>
-        </w:tc>
-        <w:tc>
-          <w:tcPr>
-            <w:tcW w:w="866" w:type="pct"/>
-          </w:tcPr>
-          <w:p>
-            <w:pPr>
-              <w:cnfStyle w:val="000000100000"/>
-              <w:rPr>
-                <w:rFonts w:cs="Times New Roman"/>
-              </w:rPr>
-            </w:pPr>
-          </w:p>
-        </w:tc>
-      </w:tr>
-      <w:tr>
-        <w:trPr>
-          <w:cnfStyle w:val="000000010000"/>
-        </w:trPr>
-        <w:tc>
-          <w:tcPr>
-            <w:cnfStyle w:val="001000000000"/>
-            <w:tcW w:w="146" w:type="pct"/>
-          </w:tcPr>
-          <w:p>
-            <w:pPr>
-              <w:rPr>
-                <w:rFonts w:cs="Times New Roman"/>
-              </w:rPr>
-            </w:pPr>
-            <w:r>
-              <w:rPr>
-                <w:rFonts w:cs="Times New Roman"/>
-              </w:rPr>
-              <w:t>3</w:t>
-            </w:r>
-          </w:p>
-        </w:tc>
-        <w:tc>
-          <w:tcPr>
-            <w:tcW w:w="498" w:type="pct"/>
-          </w:tcPr>
-          <w:p>
-            <w:pPr>
-              <w:cnfStyle w:val="000000010000"/>
-              <w:rPr>
-                <w:rFonts w:cs="Times New Roman"/>
-              </w:rPr>
-            </w:pPr>
-          </w:p>
-        </w:tc>
-        <w:tc>
-          <w:tcPr>
-            <w:tcW w:w="572" w:type="pct"/>
-          </w:tcPr>
-          <w:p>
-            <w:pPr>
-              <w:cnfStyle w:val="000000010000"/>
-              <w:rPr>
-                <w:rFonts w:cs="Times New Roman"/>
-              </w:rPr>
-            </w:pPr>
-          </w:p>
-        </w:tc>
-        <w:tc>
-          <w:tcPr>
-            <w:tcW w:w="879" w:type="pct"/>
-          </w:tcPr>
-          <w:p>
-            <w:pPr>
-              <w:cnfStyle w:val="000000010000"/>
-              <w:rPr>
-                <w:rFonts w:cs="Times New Roman"/>
-              </w:rPr>
-            </w:pPr>
-          </w:p>
-        </w:tc>
-        <w:tc>
-          <w:tcPr>
-            <w:tcW w:w="972" w:type="pct"/>
-          </w:tcPr>
-          <w:p>
-            <w:pPr>
-              <w:cnfStyle w:val="000000010000"/>
-              <w:rPr>
-                <w:rFonts w:cs="Times New Roman"/>
-              </w:rPr>
-            </w:pPr>
-          </w:p>
-        </w:tc>
-        <w:tc>
-          <w:tcPr>
-            <w:tcW w:w="502" w:type="pct"/>
-          </w:tcPr>
-          <w:p>
-            <w:pPr>
-              <w:cnfStyle w:val="000000010000"/>
-              <w:rPr>
-                <w:rFonts w:cs="Times New Roman"/>
-              </w:rPr>
-            </w:pPr>
-          </w:p>
-        </w:tc>
-        <w:tc>
-          <w:tcPr>
-            <w:tcW w:w="565" w:type="pct"/>
-          </w:tcPr>
-          <w:p>
-            <w:pPr>
-              <w:cnfStyle w:val="000000010000"/>
-              <w:rPr>
-                <w:rFonts w:cs="Times New Roman"/>
-              </w:rPr>
-            </w:pPr>
-          </w:p>
-        </w:tc>
-        <w:tc>
-          <w:tcPr>
-            <w:tcW w:w="866" w:type="pct"/>
-          </w:tcPr>
-          <w:p>
-            <w:pPr>
-              <w:cnfStyle w:val="000000010000"/>
-              <w:rPr>
-                <w:rFonts w:cs="Times New Roman"/>
-              </w:rPr>
-            </w:pPr>
-          </w:p>
-        </w:tc>
-      </w:tr>
-    </w:tbl>
+    <w:p>
+      <w:pPr>
+        <w:rPr>
+          <w:rFonts w:cs="Times New Roman"/>
+          <w:b/>
+        </w:rPr>
+      </w:pPr>
+      <w:r>
+        <w:rPr>
+          <w:rFonts w:cs="Times New Roman"/>
+          <w:b/>
+        </w:rPr>
+        <w:lastRenderedPageBreak/>
+        <w:t>DIAGRAMA DEL FLUJO DE TRABAJO</w:t>
+      </w:r>
+    </w:p>
     <w:p>
       <w:pPr>
         <w:rPr>
@@ -1214,23 +439,1189 @@
     <w:p>
       <w:pPr>
         <w:rPr>
-          <w:rFonts w:cs="Times New Roman"/>
           <w:b/>
         </w:rPr>
       </w:pPr>
+      <w:r>
+        <w:rPr>
+          <w:b/>
+        </w:rPr>
+        <w:lastRenderedPageBreak/>
+        <w:t>ESPECIFICACIÓN DE LAS TAREAS</w:t>
+      </w:r>
     </w:p>
     <w:p>
       <w:pPr>
         <w:rPr>
-          <w:rFonts w:cs="Times New Roman"/>
           <w:b/>
         </w:rPr>
       </w:pPr>
+    </w:p>
+    <w:tbl>
+      <w:tblPr>
+        <w:tblStyle w:val="Sombreadomedio1-nfasis11"/>
+        <w:tblW w:w="0" w:type="auto"/>
+        <w:tblLook w:val="0400"/>
+      </w:tblPr>
+      <w:tblGrid>
+        <w:gridCol w:w="2093"/>
+        <w:gridCol w:w="6628"/>
+      </w:tblGrid>
+      <w:tr>
+        <w:trPr>
+          <w:cnfStyle w:val="000000010000"/>
+          <w:tblHeader/>
+        </w:trPr>
+        <w:tc>
+          <w:tcPr>
+            <w:tcW w:w="2093" w:type="dxa"/>
+          </w:tcPr>
+          <w:p>
+            <w:pPr>
+              <w:rPr>
+                <w:rFonts w:cs="Times New Roman"/>
+                <w:b/>
+              </w:rPr>
+            </w:pPr>
+            <w:r>
+              <w:rPr>
+                <w:rFonts w:cs="Times New Roman"/>
+                <w:b/>
+              </w:rPr>
+              <w:t>Tarea:</w:t>
+            </w:r>
+          </w:p>
+        </w:tc>
+        <w:tc>
+          <w:tcPr>
+            <w:tcW w:w="6628" w:type="dxa"/>
+          </w:tcPr>
+          <w:p>
+            <w:pPr>
+              <w:rPr>
+                <w:rFonts w:cs="Times New Roman"/>
+                <w:b/>
+              </w:rPr>
+            </w:pPr>
+            <w:r>
+              <w:rPr>
+                <w:rFonts w:cs="Times New Roman"/>
+              </w:rPr>
+              <w:t>P1.</w:t>
+            </w:r>
+            <w:r>
+              <w:rPr>
+                <w:rFonts w:cs="Times New Roman"/>
+              </w:rPr>
+              <w:t xml:space="preserve">T1. </w:t>
+            </w:r>
+            <w:r>
+              <w:rPr>
+                <w:rFonts w:cs="Times New Roman"/>
+              </w:rPr>
+              <w:t>Remitir solicitud de registro de comercializador</w:t>
+            </w:r>
+          </w:p>
+        </w:tc>
+      </w:tr>
+      <w:tr>
+        <w:trPr>
+          <w:cnfStyle w:val="000000010000"/>
+          <w:tblHeader/>
+        </w:trPr>
+        <w:tc>
+          <w:tcPr>
+            <w:tcW w:w="2093" w:type="dxa"/>
+          </w:tcPr>
+          <w:p>
+            <w:pPr>
+              <w:rPr>
+                <w:rFonts w:cs="Times New Roman"/>
+                <w:b/>
+              </w:rPr>
+            </w:pPr>
+            <w:r>
+              <w:rPr>
+                <w:rFonts w:cs="Times New Roman"/>
+                <w:b/>
+              </w:rPr>
+              <w:t>Responsable:</w:t>
+            </w:r>
+          </w:p>
+        </w:tc>
+        <w:tc>
+          <w:tcPr>
+            <w:tcW w:w="6628" w:type="dxa"/>
+          </w:tcPr>
+          <w:p>
+            <w:pPr>
+              <w:rPr>
+                <w:rFonts w:cs="Times New Roman"/>
+              </w:rPr>
+            </w:pPr>
+            <w:r>
+              <w:rPr>
+                <w:rFonts w:cs="Times New Roman"/>
+              </w:rPr>
+              <w:t>Administrado</w:t>
+            </w:r>
+          </w:p>
+        </w:tc>
+      </w:tr>
+      <w:tr>
+        <w:trPr>
+          <w:cnfStyle w:val="000000100000"/>
+        </w:trPr>
+        <w:tc>
+          <w:tcPr>
+            <w:tcW w:w="2093" w:type="dxa"/>
+          </w:tcPr>
+          <w:p>
+            <w:pPr>
+              <w:rPr>
+                <w:rFonts w:cs="Times New Roman"/>
+                <w:b/>
+              </w:rPr>
+            </w:pPr>
+            <w:r>
+              <w:rPr>
+                <w:rFonts w:cs="Times New Roman"/>
+                <w:b/>
+              </w:rPr>
+              <w:t>Propósito</w:t>
+            </w:r>
+            <w:r>
+              <w:rPr>
+                <w:rFonts w:cs="Times New Roman"/>
+                <w:b/>
+              </w:rPr>
+              <w:t>:</w:t>
+            </w:r>
+          </w:p>
+        </w:tc>
+        <w:tc>
+          <w:tcPr>
+            <w:tcW w:w="6628" w:type="dxa"/>
+          </w:tcPr>
+          <w:p>
+            <w:pPr>
+              <w:rPr>
+                <w:rFonts w:cs="Times New Roman"/>
+              </w:rPr>
+            </w:pPr>
+            <w:r>
+              <w:rPr>
+                <w:rFonts w:cs="Times New Roman"/>
+              </w:rPr>
+              <w:t>Efectuar la remisión de toda la documentación requerida para el trámite solicitado.</w:t>
+            </w:r>
+          </w:p>
+        </w:tc>
+      </w:tr>
+      <w:tr>
+        <w:trPr>
+          <w:cnfStyle w:val="000000010000"/>
+        </w:trPr>
+        <w:tc>
+          <w:tcPr>
+            <w:tcW w:w="2093" w:type="dxa"/>
+          </w:tcPr>
+          <w:p>
+            <w:pPr>
+              <w:rPr>
+                <w:rFonts w:cs="Times New Roman"/>
+                <w:b/>
+              </w:rPr>
+            </w:pPr>
+            <w:r>
+              <w:rPr>
+                <w:rFonts w:cs="Times New Roman"/>
+                <w:b/>
+              </w:rPr>
+              <w:t>Descripción:</w:t>
+            </w:r>
+          </w:p>
+        </w:tc>
+        <w:tc>
+          <w:tcPr>
+            <w:tcW w:w="6628" w:type="dxa"/>
+          </w:tcPr>
+          <w:p>
+            <w:pPr>
+              <w:rPr>
+                <w:rFonts w:cs="Times New Roman"/>
+              </w:rPr>
+            </w:pPr>
+            <w:r>
+              <w:rPr>
+                <w:rFonts w:cs="Times New Roman"/>
+              </w:rPr>
+              <w:t>Se realiza la preparación de toda la documentación requerida de acuerdo con los requisitos establecidos para el trámite que solicita el administrado. Cada trámite posee un conjunto específico de requisitos para su inicio.</w:t>
+            </w:r>
+          </w:p>
+        </w:tc>
+      </w:tr>
+      <w:tr>
+        <w:trPr>
+          <w:cnfStyle w:val="000000100000"/>
+        </w:trPr>
+        <w:tc>
+          <w:tcPr>
+            <w:tcW w:w="2093" w:type="dxa"/>
+          </w:tcPr>
+          <w:p>
+            <w:pPr>
+              <w:rPr>
+                <w:rFonts w:cs="Times New Roman"/>
+                <w:b/>
+              </w:rPr>
+            </w:pPr>
+            <w:r>
+              <w:rPr>
+                <w:rFonts w:cs="Times New Roman"/>
+                <w:b/>
+              </w:rPr>
+              <w:t>Entrada(s)</w:t>
+            </w:r>
+            <w:r>
+              <w:rPr>
+                <w:rFonts w:cs="Times New Roman"/>
+                <w:b/>
+              </w:rPr>
+              <w:t>:</w:t>
+            </w:r>
+          </w:p>
+        </w:tc>
+        <w:tc>
+          <w:tcPr>
+            <w:tcW w:w="6628" w:type="dxa"/>
+          </w:tcPr>
+          <w:p>
+            <w:pPr>
+              <w:rPr>
+                <w:rFonts w:cs="Times New Roman"/>
+              </w:rPr>
+            </w:pPr>
+            <w:r>
+              <w:rPr>
+                <w:rFonts w:cs="Times New Roman"/>
+              </w:rPr>
+              <w:t>Documentación requerida para formular el expediente del trámite.</w:t>
+            </w:r>
+          </w:p>
+        </w:tc>
+      </w:tr>
+      <w:tr>
+        <w:trPr>
+          <w:cnfStyle w:val="000000010000"/>
+        </w:trPr>
+        <w:tc>
+          <w:tcPr>
+            <w:tcW w:w="2093" w:type="dxa"/>
+          </w:tcPr>
+          <w:p>
+            <w:pPr>
+              <w:rPr>
+                <w:rFonts w:cs="Times New Roman"/>
+                <w:b/>
+              </w:rPr>
+            </w:pPr>
+            <w:r>
+              <w:rPr>
+                <w:rFonts w:cs="Times New Roman"/>
+                <w:b/>
+              </w:rPr>
+              <w:t>Resultados:</w:t>
+            </w:r>
+          </w:p>
+        </w:tc>
+        <w:tc>
+          <w:tcPr>
+            <w:tcW w:w="6628" w:type="dxa"/>
+          </w:tcPr>
+          <w:p>
+            <w:pPr>
+              <w:rPr>
+                <w:rFonts w:cs="Times New Roman"/>
+              </w:rPr>
+            </w:pPr>
+            <w:r>
+              <w:rPr>
+                <w:rFonts w:cs="Times New Roman"/>
+              </w:rPr>
+              <w:t xml:space="preserve">R1. Se ha </w:t>
+            </w:r>
+            <w:r>
+              <w:rPr>
+                <w:rFonts w:cs="Times New Roman"/>
+              </w:rPr>
+              <w:t>presentado el expediente con toda la documentación requerida de acuerdo el trámite solicitado</w:t>
+            </w:r>
+            <w:r>
+              <w:rPr>
+                <w:rFonts w:cs="Times New Roman"/>
+              </w:rPr>
+              <w:t xml:space="preserve"> (S1)</w:t>
+            </w:r>
+            <w:r>
+              <w:rPr>
+                <w:rFonts w:cs="Times New Roman"/>
+              </w:rPr>
+              <w:t>.</w:t>
+            </w:r>
+          </w:p>
+        </w:tc>
+      </w:tr>
+      <w:tr>
+        <w:trPr>
+          <w:cnfStyle w:val="000000100000"/>
+        </w:trPr>
+        <w:tc>
+          <w:tcPr>
+            <w:tcW w:w="2093" w:type="dxa"/>
+          </w:tcPr>
+          <w:p>
+            <w:pPr>
+              <w:rPr>
+                <w:rFonts w:cs="Times New Roman"/>
+                <w:b/>
+              </w:rPr>
+            </w:pPr>
+            <w:r>
+              <w:rPr>
+                <w:rFonts w:cs="Times New Roman"/>
+                <w:b/>
+              </w:rPr>
+              <w:t>Salida(s):</w:t>
+            </w:r>
+          </w:p>
+        </w:tc>
+        <w:tc>
+          <w:tcPr>
+            <w:tcW w:w="6628" w:type="dxa"/>
+          </w:tcPr>
+          <w:p>
+            <w:pPr>
+              <w:rPr>
+                <w:rFonts w:cs="Times New Roman"/>
+              </w:rPr>
+            </w:pPr>
+            <w:r>
+              <w:rPr>
+                <w:rFonts w:cs="Times New Roman"/>
+              </w:rPr>
+              <w:t>S1. Expediente del Trámite</w:t>
+            </w:r>
+            <w:r>
+              <w:rPr>
+                <w:rFonts w:cs="Times New Roman"/>
+              </w:rPr>
+              <w:t xml:space="preserve"> (ver Modelo de Objeto de Negocio adjunto)</w:t>
+            </w:r>
+          </w:p>
+        </w:tc>
+      </w:tr>
+      <w:tr>
+        <w:trPr>
+          <w:cnfStyle w:val="000000010000"/>
+        </w:trPr>
+        <w:tc>
+          <w:tcPr>
+            <w:tcW w:w="2093" w:type="dxa"/>
+          </w:tcPr>
+          <w:p>
+            <w:pPr>
+              <w:rPr>
+                <w:rFonts w:cs="Times New Roman"/>
+                <w:b/>
+              </w:rPr>
+            </w:pPr>
+            <w:r>
+              <w:rPr>
+                <w:rFonts w:cs="Times New Roman"/>
+                <w:b/>
+              </w:rPr>
+              <w:t>Soporte TI:</w:t>
+            </w:r>
+          </w:p>
+        </w:tc>
+        <w:tc>
+          <w:tcPr>
+            <w:tcW w:w="6628" w:type="dxa"/>
+          </w:tcPr>
+          <w:p>
+            <w:pPr>
+              <w:rPr>
+                <w:rFonts w:cs="Times New Roman"/>
+              </w:rPr>
+            </w:pPr>
+          </w:p>
+        </w:tc>
+      </w:tr>
+      <w:tr>
+        <w:trPr>
+          <w:cnfStyle w:val="000000100000"/>
+        </w:trPr>
+        <w:tc>
+          <w:tcPr>
+            <w:tcW w:w="2093" w:type="dxa"/>
+          </w:tcPr>
+          <w:p>
+            <w:pPr>
+              <w:rPr>
+                <w:rFonts w:cs="Times New Roman"/>
+                <w:b/>
+              </w:rPr>
+            </w:pPr>
+            <w:r>
+              <w:rPr>
+                <w:rFonts w:cs="Times New Roman"/>
+                <w:b/>
+              </w:rPr>
+              <w:t>Control</w:t>
+            </w:r>
+            <w:r>
+              <w:rPr>
+                <w:rFonts w:cs="Times New Roman"/>
+                <w:b/>
+              </w:rPr>
+              <w:t>(</w:t>
+            </w:r>
+            <w:r>
+              <w:rPr>
+                <w:rFonts w:cs="Times New Roman"/>
+                <w:b/>
+              </w:rPr>
+              <w:t>es</w:t>
+            </w:r>
+            <w:r>
+              <w:rPr>
+                <w:rFonts w:cs="Times New Roman"/>
+                <w:b/>
+              </w:rPr>
+              <w:t>)</w:t>
+            </w:r>
+            <w:r>
+              <w:rPr>
+                <w:rFonts w:cs="Times New Roman"/>
+                <w:b/>
+              </w:rPr>
+              <w:t>:</w:t>
+            </w:r>
+          </w:p>
+        </w:tc>
+        <w:tc>
+          <w:tcPr>
+            <w:tcW w:w="6628" w:type="dxa"/>
+          </w:tcPr>
+          <w:p>
+            <w:pPr>
+              <w:rPr>
+                <w:rFonts w:cs="Times New Roman"/>
+              </w:rPr>
+            </w:pPr>
+            <w:r>
+              <w:rPr>
+                <w:rFonts w:cs="Times New Roman"/>
+              </w:rPr>
+              <w:t>Reglas de Negocio Aplicables: RN2, RN3.</w:t>
+            </w:r>
+          </w:p>
+        </w:tc>
+      </w:tr>
+      <w:tr>
+        <w:trPr>
+          <w:cnfStyle w:val="000000010000"/>
+        </w:trPr>
+        <w:tc>
+          <w:tcPr>
+            <w:tcW w:w="2093" w:type="dxa"/>
+          </w:tcPr>
+          <w:p>
+            <w:pPr>
+              <w:rPr>
+                <w:rFonts w:cs="Times New Roman"/>
+                <w:b/>
+              </w:rPr>
+            </w:pPr>
+            <w:r>
+              <w:rPr>
+                <w:rFonts w:cs="Times New Roman"/>
+                <w:b/>
+              </w:rPr>
+              <w:t>Registro</w:t>
+            </w:r>
+            <w:r>
+              <w:rPr>
+                <w:rFonts w:cs="Times New Roman"/>
+                <w:b/>
+              </w:rPr>
+              <w:t>(</w:t>
+            </w:r>
+            <w:r>
+              <w:rPr>
+                <w:rFonts w:cs="Times New Roman"/>
+                <w:b/>
+              </w:rPr>
+              <w:t>s</w:t>
+            </w:r>
+            <w:r>
+              <w:rPr>
+                <w:rFonts w:cs="Times New Roman"/>
+                <w:b/>
+              </w:rPr>
+              <w:t>):</w:t>
+            </w:r>
+          </w:p>
+        </w:tc>
+        <w:tc>
+          <w:tcPr>
+            <w:tcW w:w="6628" w:type="dxa"/>
+          </w:tcPr>
+          <w:p>
+            <w:pPr>
+              <w:rPr>
+                <w:rFonts w:cs="Times New Roman"/>
+              </w:rPr>
+            </w:pPr>
+            <w:r>
+              <w:rPr>
+                <w:rFonts w:cs="Times New Roman"/>
+              </w:rPr>
+              <w:t>Solicitud</w:t>
+            </w:r>
+          </w:p>
+          <w:p>
+            <w:pPr>
+              <w:rPr>
+                <w:rFonts w:cs="Times New Roman"/>
+              </w:rPr>
+            </w:pPr>
+            <w:r>
+              <w:rPr>
+                <w:rFonts w:cs="Times New Roman"/>
+              </w:rPr>
+              <w:t>Documentación requerida</w:t>
+            </w:r>
+          </w:p>
+        </w:tc>
+      </w:tr>
+      <w:tr>
+        <w:trPr>
+          <w:cnfStyle w:val="000000100000"/>
+        </w:trPr>
+        <w:tc>
+          <w:tcPr>
+            <w:tcW w:w="2093" w:type="dxa"/>
+          </w:tcPr>
+          <w:p>
+            <w:pPr>
+              <w:rPr>
+                <w:rFonts w:cs="Times New Roman"/>
+                <w:b/>
+              </w:rPr>
+            </w:pPr>
+            <w:r>
+              <w:rPr>
+                <w:rFonts w:cs="Times New Roman"/>
+                <w:b/>
+              </w:rPr>
+              <w:t>Requerimientos Claves del Negocio (KBR):</w:t>
+            </w:r>
+          </w:p>
+        </w:tc>
+        <w:tc>
+          <w:tcPr>
+            <w:tcW w:w="6628" w:type="dxa"/>
+          </w:tcPr>
+          <w:p>
+            <w:pPr>
+              <w:rPr>
+                <w:rFonts w:cs="Times New Roman"/>
+              </w:rPr>
+            </w:pPr>
+            <w:r>
+              <w:rPr>
+                <w:rFonts w:cs="Times New Roman"/>
+              </w:rPr>
+              <w:t>KBR1. El administrado deberá poder realizar el trámite de forma no presencial a través de la web.</w:t>
+            </w:r>
+          </w:p>
+          <w:p>
+            <w:pPr>
+              <w:rPr>
+                <w:rFonts w:cs="Times New Roman"/>
+              </w:rPr>
+            </w:pPr>
+            <w:r>
+              <w:rPr>
+                <w:rFonts w:cs="Times New Roman"/>
+              </w:rPr>
+              <w:t>KBR2. El administrado no podrá remitir la solicitud y documentación para los requerimientos del trámite mientras no se cumpla con los requisitos del trámite.</w:t>
+            </w:r>
+          </w:p>
+        </w:tc>
+      </w:tr>
+    </w:tbl>
+    <w:p>
+      <w:pPr>
+        <w:rPr>
+          <w:rFonts w:cs="Times New Roman"/>
+          <w:b/>
+        </w:rPr>
+      </w:pPr>
+    </w:p>
+    <w:tbl>
+      <w:tblPr>
+        <w:tblStyle w:val="Sombreadomedio1-nfasis11"/>
+        <w:tblW w:w="0" w:type="auto"/>
+        <w:tblLook w:val="0400"/>
+      </w:tblPr>
+      <w:tblGrid>
+        <w:gridCol w:w="2093"/>
+        <w:gridCol w:w="6628"/>
+      </w:tblGrid>
+      <w:tr>
+        <w:trPr>
+          <w:cnfStyle w:val="000000010000"/>
+          <w:tblHeader/>
+        </w:trPr>
+        <w:tc>
+          <w:tcPr>
+            <w:tcW w:w="2093" w:type="dxa"/>
+          </w:tcPr>
+          <w:p>
+            <w:pPr>
+              <w:rPr>
+                <w:rFonts w:cs="Times New Roman"/>
+                <w:b/>
+              </w:rPr>
+            </w:pPr>
+            <w:r>
+              <w:rPr>
+                <w:rFonts w:cs="Times New Roman"/>
+                <w:b/>
+              </w:rPr>
+              <w:t>Tarea:</w:t>
+            </w:r>
+          </w:p>
+        </w:tc>
+        <w:tc>
+          <w:tcPr>
+            <w:tcW w:w="6628" w:type="dxa"/>
+          </w:tcPr>
+          <w:p>
+            <w:pPr>
+              <w:rPr>
+                <w:rFonts w:cs="Times New Roman"/>
+                <w:b/>
+              </w:rPr>
+            </w:pPr>
+            <w:r>
+              <w:rPr>
+                <w:rFonts w:cs="Times New Roman"/>
+              </w:rPr>
+              <w:t xml:space="preserve">P1.T2. </w:t>
+            </w:r>
+            <w:r>
+              <w:rPr>
+                <w:rFonts w:cs="Times New Roman"/>
+              </w:rPr>
+              <w:t>Recepcionar solicitud y documentación presentada por el administrado.</w:t>
+            </w:r>
+          </w:p>
+        </w:tc>
+      </w:tr>
+      <w:tr>
+        <w:trPr>
+          <w:cnfStyle w:val="000000010000"/>
+          <w:tblHeader/>
+        </w:trPr>
+        <w:tc>
+          <w:tcPr>
+            <w:tcW w:w="2093" w:type="dxa"/>
+          </w:tcPr>
+          <w:p>
+            <w:pPr>
+              <w:rPr>
+                <w:rFonts w:cs="Times New Roman"/>
+                <w:b/>
+              </w:rPr>
+            </w:pPr>
+            <w:r>
+              <w:rPr>
+                <w:rFonts w:cs="Times New Roman"/>
+                <w:b/>
+              </w:rPr>
+              <w:t>Responsable:</w:t>
+            </w:r>
+          </w:p>
+        </w:tc>
+        <w:tc>
+          <w:tcPr>
+            <w:tcW w:w="6628" w:type="dxa"/>
+          </w:tcPr>
+          <w:p>
+            <w:pPr>
+              <w:rPr>
+                <w:rFonts w:cs="Times New Roman"/>
+              </w:rPr>
+            </w:pPr>
+            <w:r>
+              <w:rPr>
+                <w:rFonts w:cs="Times New Roman"/>
+              </w:rPr>
+              <w:t>Funcionario de Mesa de Parte</w:t>
+            </w:r>
+          </w:p>
+        </w:tc>
+      </w:tr>
+      <w:tr>
+        <w:trPr>
+          <w:cnfStyle w:val="000000100000"/>
+        </w:trPr>
+        <w:tc>
+          <w:tcPr>
+            <w:tcW w:w="2093" w:type="dxa"/>
+          </w:tcPr>
+          <w:p>
+            <w:pPr>
+              <w:rPr>
+                <w:rFonts w:cs="Times New Roman"/>
+                <w:b/>
+              </w:rPr>
+            </w:pPr>
+            <w:r>
+              <w:rPr>
+                <w:rFonts w:cs="Times New Roman"/>
+                <w:b/>
+              </w:rPr>
+              <w:t>Propósito:</w:t>
+            </w:r>
+          </w:p>
+        </w:tc>
+        <w:tc>
+          <w:tcPr>
+            <w:tcW w:w="6628" w:type="dxa"/>
+          </w:tcPr>
+          <w:p>
+            <w:pPr>
+              <w:rPr>
+                <w:rFonts w:cs="Times New Roman"/>
+              </w:rPr>
+            </w:pPr>
+          </w:p>
+        </w:tc>
+      </w:tr>
+      <w:tr>
+        <w:trPr>
+          <w:cnfStyle w:val="000000010000"/>
+        </w:trPr>
+        <w:tc>
+          <w:tcPr>
+            <w:tcW w:w="2093" w:type="dxa"/>
+          </w:tcPr>
+          <w:p>
+            <w:pPr>
+              <w:rPr>
+                <w:rFonts w:cs="Times New Roman"/>
+                <w:b/>
+              </w:rPr>
+            </w:pPr>
+            <w:r>
+              <w:rPr>
+                <w:rFonts w:cs="Times New Roman"/>
+                <w:b/>
+              </w:rPr>
+              <w:t>Descripción:</w:t>
+            </w:r>
+          </w:p>
+        </w:tc>
+        <w:tc>
+          <w:tcPr>
+            <w:tcW w:w="6628" w:type="dxa"/>
+          </w:tcPr>
+          <w:p>
+            <w:pPr>
+              <w:rPr>
+                <w:rFonts w:cs="Times New Roman"/>
+              </w:rPr>
+            </w:pPr>
+          </w:p>
+        </w:tc>
+      </w:tr>
+      <w:tr>
+        <w:trPr>
+          <w:cnfStyle w:val="000000100000"/>
+        </w:trPr>
+        <w:tc>
+          <w:tcPr>
+            <w:tcW w:w="2093" w:type="dxa"/>
+          </w:tcPr>
+          <w:p>
+            <w:pPr>
+              <w:rPr>
+                <w:rFonts w:cs="Times New Roman"/>
+                <w:b/>
+              </w:rPr>
+            </w:pPr>
+            <w:r>
+              <w:rPr>
+                <w:rFonts w:cs="Times New Roman"/>
+                <w:b/>
+              </w:rPr>
+              <w:t>Entrada(s)</w:t>
+            </w:r>
+            <w:r>
+              <w:rPr>
+                <w:rFonts w:cs="Times New Roman"/>
+                <w:b/>
+              </w:rPr>
+              <w:t>:</w:t>
+            </w:r>
+          </w:p>
+        </w:tc>
+        <w:tc>
+          <w:tcPr>
+            <w:tcW w:w="6628" w:type="dxa"/>
+          </w:tcPr>
+          <w:p>
+            <w:pPr>
+              <w:rPr>
+                <w:rFonts w:cs="Times New Roman"/>
+              </w:rPr>
+            </w:pPr>
+            <w:r>
+              <w:rPr>
+                <w:rFonts w:cs="Times New Roman"/>
+              </w:rPr>
+              <w:t>Solicitud y la documentación requerida para el trámite</w:t>
+            </w:r>
+          </w:p>
+        </w:tc>
+      </w:tr>
+      <w:tr>
+        <w:trPr>
+          <w:cnfStyle w:val="000000010000"/>
+        </w:trPr>
+        <w:tc>
+          <w:tcPr>
+            <w:tcW w:w="2093" w:type="dxa"/>
+          </w:tcPr>
+          <w:p>
+            <w:pPr>
+              <w:rPr>
+                <w:rFonts w:cs="Times New Roman"/>
+                <w:b/>
+              </w:rPr>
+            </w:pPr>
+            <w:r>
+              <w:rPr>
+                <w:rFonts w:cs="Times New Roman"/>
+                <w:b/>
+              </w:rPr>
+              <w:t>Resultados:</w:t>
+            </w:r>
+          </w:p>
+        </w:tc>
+        <w:tc>
+          <w:tcPr>
+            <w:tcW w:w="6628" w:type="dxa"/>
+          </w:tcPr>
+          <w:p>
+            <w:pPr>
+              <w:rPr>
+                <w:rFonts w:cs="Times New Roman"/>
+              </w:rPr>
+            </w:pPr>
+            <w:r>
+              <w:rPr>
+                <w:rFonts w:cs="Times New Roman"/>
+              </w:rPr>
+              <w:t>RE1 Se ha verificado la conformidad de la solicitud y entrega de la documentación requerida por el trámite.</w:t>
+            </w:r>
+          </w:p>
+          <w:p>
+            <w:pPr>
+              <w:rPr>
+                <w:rFonts w:cs="Times New Roman"/>
+              </w:rPr>
+            </w:pPr>
+            <w:r>
+              <w:rPr>
+                <w:rFonts w:cs="Times New Roman"/>
+              </w:rPr>
+              <w:t xml:space="preserve">RE2 Se ha generado el expediente con su número correspondiente para </w:t>
+            </w:r>
+            <w:r>
+              <w:rPr>
+                <w:rFonts w:cs="Times New Roman"/>
+              </w:rPr>
+              <w:lastRenderedPageBreak/>
+              <w:t>el trámite.</w:t>
+            </w:r>
+          </w:p>
+        </w:tc>
+      </w:tr>
+      <w:tr>
+        <w:trPr>
+          <w:cnfStyle w:val="000000100000"/>
+        </w:trPr>
+        <w:tc>
+          <w:tcPr>
+            <w:tcW w:w="2093" w:type="dxa"/>
+          </w:tcPr>
+          <w:p>
+            <w:pPr>
+              <w:rPr>
+                <w:rFonts w:cs="Times New Roman"/>
+                <w:b/>
+              </w:rPr>
+            </w:pPr>
+            <w:r>
+              <w:rPr>
+                <w:rFonts w:cs="Times New Roman"/>
+                <w:b/>
+              </w:rPr>
+              <w:lastRenderedPageBreak/>
+              <w:t>Salida(s):</w:t>
+            </w:r>
+          </w:p>
+        </w:tc>
+        <w:tc>
+          <w:tcPr>
+            <w:tcW w:w="6628" w:type="dxa"/>
+          </w:tcPr>
+          <w:p>
+            <w:pPr>
+              <w:rPr>
+                <w:rFonts w:cs="Times New Roman"/>
+              </w:rPr>
+            </w:pPr>
+          </w:p>
+        </w:tc>
+      </w:tr>
+      <w:tr>
+        <w:trPr>
+          <w:cnfStyle w:val="000000010000"/>
+        </w:trPr>
+        <w:tc>
+          <w:tcPr>
+            <w:tcW w:w="2093" w:type="dxa"/>
+          </w:tcPr>
+          <w:p>
+            <w:pPr>
+              <w:rPr>
+                <w:rFonts w:cs="Times New Roman"/>
+                <w:b/>
+              </w:rPr>
+            </w:pPr>
+            <w:r>
+              <w:rPr>
+                <w:rFonts w:cs="Times New Roman"/>
+                <w:b/>
+              </w:rPr>
+              <w:t>Soporte TI:</w:t>
+            </w:r>
+          </w:p>
+        </w:tc>
+        <w:tc>
+          <w:tcPr>
+            <w:tcW w:w="6628" w:type="dxa"/>
+          </w:tcPr>
+          <w:p>
+            <w:pPr>
+              <w:rPr>
+                <w:rFonts w:cs="Times New Roman"/>
+              </w:rPr>
+            </w:pPr>
+          </w:p>
+        </w:tc>
+      </w:tr>
+      <w:tr>
+        <w:trPr>
+          <w:cnfStyle w:val="000000100000"/>
+        </w:trPr>
+        <w:tc>
+          <w:tcPr>
+            <w:tcW w:w="2093" w:type="dxa"/>
+          </w:tcPr>
+          <w:p>
+            <w:pPr>
+              <w:rPr>
+                <w:rFonts w:cs="Times New Roman"/>
+                <w:b/>
+              </w:rPr>
+            </w:pPr>
+            <w:r>
+              <w:rPr>
+                <w:rFonts w:cs="Times New Roman"/>
+                <w:b/>
+              </w:rPr>
+              <w:t>Control(es):</w:t>
+            </w:r>
+          </w:p>
+        </w:tc>
+        <w:tc>
+          <w:tcPr>
+            <w:tcW w:w="6628" w:type="dxa"/>
+          </w:tcPr>
+          <w:p>
+            <w:pPr>
+              <w:rPr>
+                <w:rFonts w:cs="Times New Roman"/>
+              </w:rPr>
+            </w:pPr>
+            <w:r>
+              <w:rPr>
+                <w:rFonts w:cs="Times New Roman"/>
+              </w:rPr>
+              <w:t>Base Legal 27153, 27796 y 28945.</w:t>
+            </w:r>
+          </w:p>
+          <w:p>
+            <w:pPr>
+              <w:rPr>
+                <w:rFonts w:cs="Times New Roman"/>
+              </w:rPr>
+            </w:pPr>
+            <w:r>
+              <w:rPr>
+                <w:rFonts w:cs="Times New Roman"/>
+              </w:rPr>
+              <w:t>DS No 009-2002-MINCETUR</w:t>
+            </w:r>
+          </w:p>
+        </w:tc>
+      </w:tr>
+      <w:tr>
+        <w:trPr>
+          <w:cnfStyle w:val="000000010000"/>
+        </w:trPr>
+        <w:tc>
+          <w:tcPr>
+            <w:tcW w:w="2093" w:type="dxa"/>
+          </w:tcPr>
+          <w:p>
+            <w:pPr>
+              <w:rPr>
+                <w:rFonts w:cs="Times New Roman"/>
+                <w:b/>
+              </w:rPr>
+            </w:pPr>
+            <w:r>
+              <w:rPr>
+                <w:rFonts w:cs="Times New Roman"/>
+                <w:b/>
+              </w:rPr>
+              <w:t>Registro(s):</w:t>
+            </w:r>
+          </w:p>
+        </w:tc>
+        <w:tc>
+          <w:tcPr>
+            <w:tcW w:w="6628" w:type="dxa"/>
+          </w:tcPr>
+          <w:p>
+            <w:pPr>
+              <w:rPr>
+                <w:rFonts w:cs="Times New Roman"/>
+              </w:rPr>
+            </w:pPr>
+          </w:p>
+        </w:tc>
+      </w:tr>
+      <w:tr>
+        <w:trPr>
+          <w:cnfStyle w:val="000000100000"/>
+        </w:trPr>
+        <w:tc>
+          <w:tcPr>
+            <w:tcW w:w="2093" w:type="dxa"/>
+          </w:tcPr>
+          <w:p>
+            <w:pPr>
+              <w:rPr>
+                <w:rFonts w:cs="Times New Roman"/>
+                <w:b/>
+              </w:rPr>
+            </w:pPr>
+            <w:r>
+              <w:rPr>
+                <w:rFonts w:cs="Times New Roman"/>
+                <w:b/>
+              </w:rPr>
+              <w:t>Requerimientos Claves del Negocio (KBR):</w:t>
+            </w:r>
+          </w:p>
+        </w:tc>
+        <w:tc>
+          <w:tcPr>
+            <w:tcW w:w="6628" w:type="dxa"/>
+          </w:tcPr>
+          <w:p>
+            <w:pPr>
+              <w:rPr>
+                <w:rFonts w:cs="Times New Roman"/>
+              </w:rPr>
+            </w:pPr>
+          </w:p>
+        </w:tc>
+      </w:tr>
+    </w:tbl>
+    <w:p>
+      <w:pPr>
+        <w:rPr>
+          <w:rFonts w:cs="Times New Roman"/>
+          <w:b/>
+        </w:rPr>
+      </w:pPr>
+    </w:p>
+    <w:p>
+      <w:pPr>
+        <w:rPr>
+          <w:rFonts w:cs="Times New Roman"/>
+          <w:b/>
+        </w:rPr>
+      </w:pPr>
+    </w:p>
+    <w:p>
+      <w:pPr>
+        <w:rPr>
+          <w:rFonts w:cs="Times New Roman"/>
+          <w:b/>
+        </w:rPr>
+      </w:pPr>
+    </w:p>
+    <w:p>
+      <w:pPr>
+        <w:spacing w:before="0" w:after="200"/>
+        <w:rPr>
+          <w:rFonts w:cs="Times New Roman"/>
+          <w:b/>
+        </w:rPr>
+      </w:pPr>
       <w:r>
         <w:rPr>
           <w:rFonts w:cs="Times New Roman"/>
           <w:b/>
         </w:rPr>
+        <w:br w:type="page"/>
+      </w:r>
+    </w:p>
+    <w:p>
+      <w:pPr>
+        <w:rPr>
+          <w:rFonts w:cs="Times New Roman"/>
+          <w:b/>
+        </w:rPr>
+      </w:pPr>
+      <w:r>
+        <w:rPr>
+          <w:rFonts w:cs="Times New Roman"/>
+          <w:b/>
+        </w:rPr>
+        <w:lastRenderedPageBreak/>
         <w:t>Modelo de Información</w:t>
       </w:r>
     </w:p>
@@ -1241,8 +1632,8 @@
         <w:tblLook w:val="04A0"/>
       </w:tblPr>
       <w:tblGrid>
-        <w:gridCol w:w="3652"/>
-        <w:gridCol w:w="5326"/>
+        <w:gridCol w:w="3540"/>
+        <w:gridCol w:w="5181"/>
       </w:tblGrid>
       <w:tr>
         <w:trPr>
@@ -2066,7 +2457,6 @@
               <w:rPr>
                 <w:rFonts w:cs="Times New Roman"/>
               </w:rPr>
-              <w:lastRenderedPageBreak/>
               <w:t>Derecho de Tramitación</w:t>
             </w:r>
           </w:p>
@@ -2110,7 +2500,14 @@
               <w:rPr>
                 <w:rFonts w:cs="Times New Roman"/>
               </w:rPr>
-              <w:t>Para pago por Banco de la Nación, adjuntar copia de la constancia de pago.</w:t>
+              <w:t xml:space="preserve">Para pago por Banco de la Nación, adjuntar copia </w:t>
+            </w:r>
+            <w:r>
+              <w:rPr>
+                <w:rFonts w:cs="Times New Roman"/>
+              </w:rPr>
+              <w:lastRenderedPageBreak/>
+              <w:t>de la constancia de pago.</w:t>
             </w:r>
           </w:p>
         </w:tc>
@@ -2407,7 +2804,7 @@
       </w:r>
     </w:p>
     <w:sectPr>
-      <w:pgSz w:w="12240" w:h="15840"/>
+      <w:pgSz w:w="11907" w:h="16839" w:code="9"/>
       <w:pgMar w:top="1417" w:right="1701" w:bottom="1417" w:left="1701" w:header="708" w:footer="708" w:gutter="0"/>
       <w:cols w:space="708"/>
       <w:docGrid w:linePitch="360"/>

</xml_diff>